<commit_message>
Back on track with the book and examples
</commit_message>
<xml_diff>
--- a/Book/Index.docx
+++ b/Book/Index.docx
@@ -1,6 +1,6 @@
 
 <file path=word/document.xml><?xml version="1.0" encoding="utf-8"?>
-<w:document xmlns:wpc="http://schemas.microsoft.com/office/word/2010/wordprocessingCanvas" xmlns:cx="http://schemas.microsoft.com/office/drawing/2014/chartex" xmlns:cx1="http://schemas.microsoft.com/office/drawing/2015/9/8/chartex" xmlns:mc="http://schemas.openxmlformats.org/markup-compatibility/2006" xmlns:o="urn:schemas-microsoft-com:office:office" xmlns:r="http://schemas.openxmlformats.org/officeDocument/2006/relationships" xmlns:m="http://schemas.openxmlformats.org/officeDocument/2006/math" xmlns:v="urn:schemas-microsoft-com:vml" xmlns:wp14="http://schemas.microsoft.com/office/word/2010/wordprocessingDrawing" xmlns:wp="http://schemas.openxmlformats.org/drawingml/2006/wordprocessingDrawing" xmlns:w10="urn:schemas-microsoft-com:office:word" xmlns:w="http://schemas.openxmlformats.org/wordprocessingml/2006/main" xmlns:w14="http://schemas.microsoft.com/office/word/2010/wordml" xmlns:w15="http://schemas.microsoft.com/office/word/2012/wordml" xmlns:w16se="http://schemas.microsoft.com/office/word/2015/wordml/symex" xmlns:wpg="http://schemas.microsoft.com/office/word/2010/wordprocessingGroup" xmlns:wpi="http://schemas.microsoft.com/office/word/2010/wordprocessingInk" xmlns:wne="http://schemas.microsoft.com/office/word/2006/wordml" xmlns:wps="http://schemas.microsoft.com/office/word/2010/wordprocessingShape" mc:Ignorable="w14 w15 w16se wp14">
+<w:document xmlns:wpc="http://schemas.microsoft.com/office/word/2010/wordprocessingCanvas" xmlns:cx="http://schemas.microsoft.com/office/drawing/2014/chartex" xmlns:cx1="http://schemas.microsoft.com/office/drawing/2015/9/8/chartex" xmlns:cx2="http://schemas.microsoft.com/office/drawing/2015/10/21/chartex" xmlns:mc="http://schemas.openxmlformats.org/markup-compatibility/2006" xmlns:o="urn:schemas-microsoft-com:office:office" xmlns:r="http://schemas.openxmlformats.org/officeDocument/2006/relationships" xmlns:m="http://schemas.openxmlformats.org/officeDocument/2006/math" xmlns:v="urn:schemas-microsoft-com:vml" xmlns:wp14="http://schemas.microsoft.com/office/word/2010/wordprocessingDrawing" xmlns:wp="http://schemas.openxmlformats.org/drawingml/2006/wordprocessingDrawing" xmlns:w10="urn:schemas-microsoft-com:office:word" xmlns:w="http://schemas.openxmlformats.org/wordprocessingml/2006/main" xmlns:w14="http://schemas.microsoft.com/office/word/2010/wordml" xmlns:w15="http://schemas.microsoft.com/office/word/2012/wordml" xmlns:w16se="http://schemas.microsoft.com/office/word/2015/wordml/symex" xmlns:wpg="http://schemas.microsoft.com/office/word/2010/wordprocessingGroup" xmlns:wpi="http://schemas.microsoft.com/office/word/2010/wordprocessingInk" xmlns:wne="http://schemas.microsoft.com/office/word/2006/wordml" xmlns:wps="http://schemas.microsoft.com/office/word/2010/wordprocessingShape" mc:Ignorable="w14 w15 w16se wp14">
   <w:body>
     <w:p>
       <w:r>
@@ -76,6 +76,12 @@
         <w:rPr>
           <w:b/>
         </w:rPr>
+        <w:t xml:space="preserve">Chapter 01 - </w:t>
+      </w:r>
+      <w:r>
+        <w:rPr>
+          <w:b/>
+        </w:rPr>
         <w:t>Introduction to web components</w:t>
       </w:r>
       <w:r>
@@ -100,6 +106,12 @@
         <w:rPr>
           <w:b/>
         </w:rPr>
+        <w:t xml:space="preserve">1.1 </w:t>
+      </w:r>
+      <w:r>
+        <w:rPr>
+          <w:b/>
+        </w:rPr>
         <w:t>Web Components</w:t>
       </w:r>
       <w:r>
@@ -124,6 +136,12 @@
         <w:rPr>
           <w:b/>
         </w:rPr>
+        <w:t xml:space="preserve">1.2 </w:t>
+      </w:r>
+      <w:r>
+        <w:rPr>
+          <w:b/>
+        </w:rPr>
         <w:t>Shadow DOM</w:t>
       </w:r>
       <w:r>
@@ -148,17 +166,22 @@
         <w:rPr>
           <w:b/>
         </w:rPr>
-        <w:t>Polymer</w:t>
-      </w:r>
-      <w:r>
-        <w:br/>
-      </w:r>
-      <w:r>
-        <w:rPr>
-          <w:i/>
-        </w:rPr>
-        <w:t>Introduction to polymer and its structure</w:t>
-      </w:r>
+        <w:t>1.3 Templates</w:t>
+      </w:r>
+      <w:r>
+        <w:rPr>
+          <w:b/>
+        </w:rPr>
+        <w:br/>
+      </w:r>
+      <w:r>
+        <w:rPr>
+          <w:i/>
+        </w:rPr>
+        <w:t>Deep dive explanation of Templates and data-binding</w:t>
+      </w:r>
+      <w:bookmarkStart w:id="0" w:name="_GoBack"/>
+      <w:bookmarkEnd w:id="0"/>
     </w:p>
     <w:p>
       <w:pPr>
@@ -172,6 +195,66 @@
         <w:rPr>
           <w:b/>
         </w:rPr>
+        <w:t>1.</w:t>
+      </w:r>
+      <w:r>
+        <w:rPr>
+          <w:b/>
+        </w:rPr>
+        <w:t>4</w:t>
+      </w:r>
+      <w:r>
+        <w:rPr>
+          <w:b/>
+        </w:rPr>
+        <w:t xml:space="preserve"> </w:t>
+      </w:r>
+      <w:r>
+        <w:rPr>
+          <w:b/>
+        </w:rPr>
+        <w:t>Polymer</w:t>
+      </w:r>
+      <w:r>
+        <w:br/>
+      </w:r>
+      <w:r>
+        <w:rPr>
+          <w:i/>
+        </w:rPr>
+        <w:t>Introduction to polymer and its structure</w:t>
+      </w:r>
+    </w:p>
+    <w:p>
+      <w:pPr>
+        <w:pStyle w:val="ListParagraph"/>
+        <w:numPr>
+          <w:ilvl w:val="1"/>
+          <w:numId w:val="1"/>
+        </w:numPr>
+      </w:pPr>
+      <w:r>
+        <w:rPr>
+          <w:b/>
+        </w:rPr>
+        <w:t>1.</w:t>
+      </w:r>
+      <w:r>
+        <w:rPr>
+          <w:b/>
+        </w:rPr>
+        <w:t>5</w:t>
+      </w:r>
+      <w:r>
+        <w:rPr>
+          <w:b/>
+        </w:rPr>
+        <w:t xml:space="preserve"> </w:t>
+      </w:r>
+      <w:r>
+        <w:rPr>
+          <w:b/>
+        </w:rPr>
         <w:t>Firefox web components</w:t>
       </w:r>
       <w:r>
@@ -196,6 +279,12 @@
         <w:rPr>
           <w:b/>
         </w:rPr>
+        <w:t xml:space="preserve">Chapter 02 - </w:t>
+      </w:r>
+      <w:r>
+        <w:rPr>
+          <w:b/>
+        </w:rPr>
         <w:t>Introduction to Polymer</w:t>
       </w:r>
       <w:r>
@@ -220,6 +309,12 @@
         <w:rPr>
           <w:b/>
         </w:rPr>
+        <w:t xml:space="preserve">2.1 </w:t>
+      </w:r>
+      <w:r>
+        <w:rPr>
+          <w:b/>
+        </w:rPr>
         <w:t>Introduction and history</w:t>
       </w:r>
       <w:r>
@@ -244,6 +339,12 @@
         <w:rPr>
           <w:b/>
         </w:rPr>
+        <w:t xml:space="preserve">2.2 </w:t>
+      </w:r>
+      <w:r>
+        <w:rPr>
+          <w:b/>
+        </w:rPr>
         <w:t>Structure of polymer</w:t>
       </w:r>
       <w:r>
@@ -268,6 +369,12 @@
         <w:rPr>
           <w:b/>
         </w:rPr>
+        <w:t xml:space="preserve">2.3 </w:t>
+      </w:r>
+      <w:r>
+        <w:rPr>
+          <w:b/>
+        </w:rPr>
         <w:t>Documentation and resources</w:t>
       </w:r>
       <w:r>
@@ -278,6 +385,36 @@
           <w:i/>
         </w:rPr>
         <w:t>Where is the source code, documentation and how the overall project is structured</w:t>
+      </w:r>
+    </w:p>
+    <w:p>
+      <w:pPr>
+        <w:pStyle w:val="ListParagraph"/>
+        <w:numPr>
+          <w:ilvl w:val="0"/>
+          <w:numId w:val="1"/>
+        </w:numPr>
+      </w:pPr>
+      <w:r>
+        <w:rPr>
+          <w:b/>
+        </w:rPr>
+        <w:t xml:space="preserve">Chapter 03 - </w:t>
+      </w:r>
+      <w:r>
+        <w:rPr>
+          <w:b/>
+        </w:rPr>
+        <w:t>Development environment</w:t>
+      </w:r>
+      <w:r>
+        <w:br/>
+      </w:r>
+      <w:r>
+        <w:rPr>
+          <w:i/>
+        </w:rPr>
+        <w:t>Setup a development environment with Sublime Text</w:t>
       </w:r>
     </w:p>
     <w:p>
@@ -292,16 +429,22 @@
         <w:rPr>
           <w:b/>
         </w:rPr>
-        <w:t>Development environment</w:t>
-      </w:r>
-      <w:r>
-        <w:br/>
-      </w:r>
-      <w:r>
-        <w:rPr>
-          <w:i/>
-        </w:rPr>
-        <w:t>Setup a development environment with Sublime Text</w:t>
+        <w:t xml:space="preserve">3.1 </w:t>
+      </w:r>
+      <w:r>
+        <w:rPr>
+          <w:b/>
+        </w:rPr>
+        <w:t>GIT</w:t>
+      </w:r>
+      <w:r>
+        <w:br/>
+      </w:r>
+      <w:r>
+        <w:rPr>
+          <w:i/>
+        </w:rPr>
+        <w:t>Brief introduction to basic GIT</w:t>
       </w:r>
     </w:p>
     <w:p>
@@ -316,16 +459,22 @@
         <w:rPr>
           <w:b/>
         </w:rPr>
-        <w:t>GIT</w:t>
-      </w:r>
-      <w:r>
-        <w:br/>
-      </w:r>
-      <w:r>
-        <w:rPr>
-          <w:i/>
-        </w:rPr>
-        <w:t>Brief introduction to basic GIT</w:t>
+        <w:t xml:space="preserve">3.2 </w:t>
+      </w:r>
+      <w:r>
+        <w:rPr>
+          <w:b/>
+        </w:rPr>
+        <w:t>NPM and Node JS</w:t>
+      </w:r>
+      <w:r>
+        <w:br/>
+      </w:r>
+      <w:r>
+        <w:rPr>
+          <w:i/>
+        </w:rPr>
+        <w:t>Brief introduction to basic Node.js and NPM commands</w:t>
       </w:r>
     </w:p>
     <w:p>
@@ -340,26 +489,8 @@
         <w:rPr>
           <w:b/>
         </w:rPr>
-        <w:t>NPM and Node JS</w:t>
-      </w:r>
-      <w:r>
-        <w:br/>
-      </w:r>
-      <w:r>
-        <w:rPr>
-          <w:i/>
-        </w:rPr>
-        <w:t>Brief introduction to basic Node.js and NPM commands</w:t>
-      </w:r>
-    </w:p>
-    <w:p>
-      <w:pPr>
-        <w:pStyle w:val="ListParagraph"/>
-        <w:numPr>
-          <w:ilvl w:val="1"/>
-          <w:numId w:val="1"/>
-        </w:numPr>
-      </w:pPr>
+        <w:t xml:space="preserve">3.4 </w:t>
+      </w:r>
       <w:r>
         <w:rPr>
           <w:b/>
@@ -432,6 +563,12 @@
           <w:b/>
         </w:rPr>
         <w:lastRenderedPageBreak/>
+        <w:t xml:space="preserve">Chapter 04 - </w:t>
+      </w:r>
+      <w:r>
+        <w:rPr>
+          <w:b/>
+        </w:rPr>
         <w:t>Create a custom component</w:t>
       </w:r>
       <w:r>
@@ -456,6 +593,12 @@
         <w:rPr>
           <w:b/>
         </w:rPr>
+        <w:t xml:space="preserve">4.1 </w:t>
+      </w:r>
+      <w:r>
+        <w:rPr>
+          <w:b/>
+        </w:rPr>
         <w:t>Basic Component creation</w:t>
       </w:r>
       <w:r>
@@ -480,6 +623,12 @@
         <w:rPr>
           <w:b/>
         </w:rPr>
+        <w:t xml:space="preserve">4.2 </w:t>
+      </w:r>
+      <w:r>
+        <w:rPr>
+          <w:b/>
+        </w:rPr>
         <w:t>Component lifecycle</w:t>
       </w:r>
       <w:r>
@@ -504,6 +653,12 @@
         <w:rPr>
           <w:b/>
         </w:rPr>
+        <w:t xml:space="preserve">4.3 </w:t>
+      </w:r>
+      <w:r>
+        <w:rPr>
+          <w:b/>
+        </w:rPr>
         <w:t>Properties</w:t>
       </w:r>
       <w:r>
@@ -528,6 +683,12 @@
         <w:rPr>
           <w:b/>
         </w:rPr>
+        <w:t xml:space="preserve">4.4 </w:t>
+      </w:r>
+      <w:r>
+        <w:rPr>
+          <w:b/>
+        </w:rPr>
         <w:t>Interaction with the DOM</w:t>
       </w:r>
       <w:r>
@@ -552,6 +713,12 @@
         <w:rPr>
           <w:b/>
         </w:rPr>
+        <w:t xml:space="preserve">4.5 </w:t>
+      </w:r>
+      <w:r>
+        <w:rPr>
+          <w:b/>
+        </w:rPr>
         <w:t>Styling</w:t>
       </w:r>
       <w:r>
@@ -576,6 +743,12 @@
         <w:rPr>
           <w:b/>
         </w:rPr>
+        <w:t xml:space="preserve">4.6 </w:t>
+      </w:r>
+      <w:r>
+        <w:rPr>
+          <w:b/>
+        </w:rPr>
         <w:t>Events</w:t>
       </w:r>
       <w:r>
@@ -600,6 +773,12 @@
         <w:rPr>
           <w:b/>
         </w:rPr>
+        <w:t xml:space="preserve">4.7 </w:t>
+      </w:r>
+      <w:r>
+        <w:rPr>
+          <w:b/>
+        </w:rPr>
         <w:t>Data Binding</w:t>
       </w:r>
       <w:r>
@@ -624,6 +803,12 @@
         <w:rPr>
           <w:b/>
         </w:rPr>
+        <w:t xml:space="preserve">4.8 </w:t>
+      </w:r>
+      <w:r>
+        <w:rPr>
+          <w:b/>
+        </w:rPr>
         <w:t>Behaviors</w:t>
       </w:r>
       <w:r>
@@ -648,6 +833,12 @@
         <w:rPr>
           <w:b/>
         </w:rPr>
+        <w:t xml:space="preserve">4.9 </w:t>
+      </w:r>
+      <w:r>
+        <w:rPr>
+          <w:b/>
+        </w:rPr>
         <w:t>Publish components over BOWER repository</w:t>
       </w:r>
       <w:r>
@@ -667,34 +858,34 @@
           <w:ilvl w:val="0"/>
           <w:numId w:val="2"/>
         </w:numPr>
-        <w:rPr>
-          <w:b/>
-        </w:rPr>
-      </w:pPr>
-      <w:r>
-        <w:rPr>
-          <w:b/>
-        </w:rPr>
-        <w:t>Polymer Components</w:t>
-      </w:r>
-      <w:r>
-        <w:rPr>
-          <w:b/>
-        </w:rPr>
-        <w:br/>
-      </w:r>
-      <w:r>
-        <w:rPr>
-          <w:i/>
-        </w:rPr>
-        <w:t>This area covers all existing Polymer elements with sample code for each one and detailed explanation</w:t>
-      </w:r>
-    </w:p>
-    <w:p>
-      <w:pPr>
-        <w:pStyle w:val="ListParagraph"/>
-        <w:numPr>
-          <w:ilvl w:val="1"/>
+      </w:pPr>
+      <w:r>
+        <w:rPr>
+          <w:b/>
+        </w:rPr>
+        <w:t xml:space="preserve">Chapter 05 - </w:t>
+      </w:r>
+      <w:r>
+        <w:rPr>
+          <w:b/>
+        </w:rPr>
+        <w:t>Iron Elements</w:t>
+      </w:r>
+      <w:r>
+        <w:br/>
+      </w:r>
+      <w:r>
+        <w:rPr>
+          <w:i/>
+        </w:rPr>
+        <w:t>Core elements provided by Google Polymer’s team</w:t>
+      </w:r>
+    </w:p>
+    <w:p>
+      <w:pPr>
+        <w:pStyle w:val="ListParagraph"/>
+        <w:numPr>
+          <w:ilvl w:val="0"/>
           <w:numId w:val="2"/>
         </w:numPr>
       </w:pPr>
@@ -702,23 +893,29 @@
         <w:rPr>
           <w:b/>
         </w:rPr>
-        <w:t>Iron Elements</w:t>
-      </w:r>
-      <w:r>
-        <w:br/>
-      </w:r>
-      <w:r>
-        <w:rPr>
-          <w:i/>
-        </w:rPr>
-        <w:t>Core elements provided by Google Polymer’s team</w:t>
-      </w:r>
-    </w:p>
-    <w:p>
-      <w:pPr>
-        <w:pStyle w:val="ListParagraph"/>
-        <w:numPr>
-          <w:ilvl w:val="1"/>
+        <w:t xml:space="preserve">Chapter 06 - </w:t>
+      </w:r>
+      <w:r>
+        <w:rPr>
+          <w:b/>
+        </w:rPr>
+        <w:t>Paper Elements</w:t>
+      </w:r>
+      <w:r>
+        <w:br/>
+      </w:r>
+      <w:r>
+        <w:rPr>
+          <w:i/>
+        </w:rPr>
+        <w:t>Elements implementing Material Design guidelines</w:t>
+      </w:r>
+    </w:p>
+    <w:p>
+      <w:pPr>
+        <w:pStyle w:val="ListParagraph"/>
+        <w:numPr>
+          <w:ilvl w:val="0"/>
           <w:numId w:val="2"/>
         </w:numPr>
       </w:pPr>
@@ -726,23 +923,29 @@
         <w:rPr>
           <w:b/>
         </w:rPr>
-        <w:t>Paper Elements</w:t>
-      </w:r>
-      <w:r>
-        <w:br/>
-      </w:r>
-      <w:r>
-        <w:rPr>
-          <w:i/>
-        </w:rPr>
-        <w:t>Elements implementing Material Design guidelines</w:t>
-      </w:r>
-    </w:p>
-    <w:p>
-      <w:pPr>
-        <w:pStyle w:val="ListParagraph"/>
-        <w:numPr>
-          <w:ilvl w:val="1"/>
+        <w:t xml:space="preserve">Chapter 07 - </w:t>
+      </w:r>
+      <w:r>
+        <w:rPr>
+          <w:b/>
+        </w:rPr>
+        <w:t>Google Web Components</w:t>
+      </w:r>
+      <w:r>
+        <w:br/>
+      </w:r>
+      <w:r>
+        <w:rPr>
+          <w:i/>
+        </w:rPr>
+        <w:t>Components used to interact with Google APIs</w:t>
+      </w:r>
+    </w:p>
+    <w:p>
+      <w:pPr>
+        <w:pStyle w:val="ListParagraph"/>
+        <w:numPr>
+          <w:ilvl w:val="0"/>
           <w:numId w:val="2"/>
         </w:numPr>
       </w:pPr>
@@ -750,23 +953,29 @@
         <w:rPr>
           <w:b/>
         </w:rPr>
-        <w:t>Google Web Components</w:t>
-      </w:r>
-      <w:r>
-        <w:br/>
-      </w:r>
-      <w:r>
-        <w:rPr>
-          <w:i/>
-        </w:rPr>
-        <w:t>Components used to interact with Google APIs</w:t>
-      </w:r>
-    </w:p>
-    <w:p>
-      <w:pPr>
-        <w:pStyle w:val="ListParagraph"/>
-        <w:numPr>
-          <w:ilvl w:val="1"/>
+        <w:t xml:space="preserve">Chapter 08 - </w:t>
+      </w:r>
+      <w:r>
+        <w:rPr>
+          <w:b/>
+        </w:rPr>
+        <w:t>Gold Elements</w:t>
+      </w:r>
+      <w:r>
+        <w:br/>
+      </w:r>
+      <w:r>
+        <w:rPr>
+          <w:i/>
+        </w:rPr>
+        <w:t>E-commerce elements created by Google’s Team</w:t>
+      </w:r>
+    </w:p>
+    <w:p>
+      <w:pPr>
+        <w:pStyle w:val="ListParagraph"/>
+        <w:numPr>
+          <w:ilvl w:val="0"/>
           <w:numId w:val="2"/>
         </w:numPr>
       </w:pPr>
@@ -774,23 +983,29 @@
         <w:rPr>
           <w:b/>
         </w:rPr>
-        <w:t>Gold Elements</w:t>
-      </w:r>
-      <w:r>
-        <w:br/>
-      </w:r>
-      <w:r>
-        <w:rPr>
-          <w:i/>
-        </w:rPr>
-        <w:t>E-commerce elements created by Google’s Team</w:t>
-      </w:r>
-    </w:p>
-    <w:p>
-      <w:pPr>
-        <w:pStyle w:val="ListParagraph"/>
-        <w:numPr>
-          <w:ilvl w:val="1"/>
+        <w:t xml:space="preserve">Chapter 09 - </w:t>
+      </w:r>
+      <w:r>
+        <w:rPr>
+          <w:b/>
+        </w:rPr>
+        <w:t>Neon Elements</w:t>
+      </w:r>
+      <w:r>
+        <w:br/>
+      </w:r>
+      <w:r>
+        <w:rPr>
+          <w:i/>
+        </w:rPr>
+        <w:t>Animation and special effects</w:t>
+      </w:r>
+    </w:p>
+    <w:p>
+      <w:pPr>
+        <w:pStyle w:val="ListParagraph"/>
+        <w:numPr>
+          <w:ilvl w:val="0"/>
           <w:numId w:val="2"/>
         </w:numPr>
       </w:pPr>
@@ -798,23 +1013,29 @@
         <w:rPr>
           <w:b/>
         </w:rPr>
-        <w:t>Neon Elements</w:t>
-      </w:r>
-      <w:r>
-        <w:br/>
-      </w:r>
-      <w:r>
-        <w:rPr>
-          <w:i/>
-        </w:rPr>
-        <w:t>Animation and special effects</w:t>
-      </w:r>
-    </w:p>
-    <w:p>
-      <w:pPr>
-        <w:pStyle w:val="ListParagraph"/>
-        <w:numPr>
-          <w:ilvl w:val="1"/>
+        <w:t xml:space="preserve">Chapter 10 - </w:t>
+      </w:r>
+      <w:r>
+        <w:rPr>
+          <w:b/>
+        </w:rPr>
+        <w:t>Platinum Elements</w:t>
+      </w:r>
+      <w:r>
+        <w:br/>
+      </w:r>
+      <w:r>
+        <w:rPr>
+          <w:i/>
+        </w:rPr>
+        <w:t>Offline, push and cache</w:t>
+      </w:r>
+    </w:p>
+    <w:p>
+      <w:pPr>
+        <w:pStyle w:val="ListParagraph"/>
+        <w:numPr>
+          <w:ilvl w:val="0"/>
           <w:numId w:val="2"/>
         </w:numPr>
       </w:pPr>
@@ -822,26 +1043,8 @@
         <w:rPr>
           <w:b/>
         </w:rPr>
-        <w:t>Platinum Elements</w:t>
-      </w:r>
-      <w:r>
-        <w:br/>
-      </w:r>
-      <w:r>
-        <w:rPr>
-          <w:i/>
-        </w:rPr>
-        <w:t>Offline, push and cache</w:t>
-      </w:r>
-    </w:p>
-    <w:p>
-      <w:pPr>
-        <w:pStyle w:val="ListParagraph"/>
-        <w:numPr>
-          <w:ilvl w:val="1"/>
-          <w:numId w:val="2"/>
-        </w:numPr>
-      </w:pPr>
+        <w:t xml:space="preserve">Chapter 11 - </w:t>
+      </w:r>
       <w:r>
         <w:rPr>
           <w:b/>
@@ -892,6 +1095,12 @@
         <w:rPr>
           <w:b/>
         </w:rPr>
+        <w:t xml:space="preserve">Chapter 12 - </w:t>
+      </w:r>
+      <w:r>
+        <w:rPr>
+          <w:b/>
+        </w:rPr>
         <w:t>Google Worker Service</w:t>
       </w:r>
       <w:r>
@@ -916,7 +1125,12 @@
         <w:rPr>
           <w:b/>
         </w:rPr>
-        <w:lastRenderedPageBreak/>
+        <w:t xml:space="preserve">Chapter 13 - </w:t>
+      </w:r>
+      <w:r>
+        <w:rPr>
+          <w:b/>
+        </w:rPr>
         <w:t>Publishing and performances</w:t>
       </w:r>
       <w:r>
@@ -941,6 +1155,13 @@
         <w:rPr>
           <w:b/>
         </w:rPr>
+        <w:lastRenderedPageBreak/>
+        <w:t xml:space="preserve">Chapter 14 - </w:t>
+      </w:r>
+      <w:r>
+        <w:rPr>
+          <w:b/>
+        </w:rPr>
         <w:t>Authentication with Node.js and OAuth</w:t>
       </w:r>
       <w:r>
@@ -965,6 +1186,12 @@
         <w:rPr>
           <w:b/>
         </w:rPr>
+        <w:t xml:space="preserve">Chapter 15 - </w:t>
+      </w:r>
+      <w:r>
+        <w:rPr>
+          <w:b/>
+        </w:rPr>
         <w:t>Saas deployment</w:t>
       </w:r>
       <w:r>
@@ -979,8 +1206,6 @@
         </w:rPr>
         <w:t>Various samples of how to deploy a Polymer application on a Saas environment such as Azure or Amazon AWS</w:t>
       </w:r>
-      <w:bookmarkStart w:id="0" w:name="_GoBack"/>
-      <w:bookmarkEnd w:id="0"/>
     </w:p>
     <w:p/>
     <w:sectPr>
@@ -994,7 +1219,7 @@
 </file>
 
 <file path=word/numbering.xml><?xml version="1.0" encoding="utf-8"?>
-<w:numbering xmlns:wpc="http://schemas.microsoft.com/office/word/2010/wordprocessingCanvas" xmlns:cx="http://schemas.microsoft.com/office/drawing/2014/chartex" xmlns:cx1="http://schemas.microsoft.com/office/drawing/2015/9/8/chartex" xmlns:mc="http://schemas.openxmlformats.org/markup-compatibility/2006" xmlns:o="urn:schemas-microsoft-com:office:office" xmlns:r="http://schemas.openxmlformats.org/officeDocument/2006/relationships" xmlns:m="http://schemas.openxmlformats.org/officeDocument/2006/math" xmlns:v="urn:schemas-microsoft-com:vml" xmlns:wp14="http://schemas.microsoft.com/office/word/2010/wordprocessingDrawing" xmlns:wp="http://schemas.openxmlformats.org/drawingml/2006/wordprocessingDrawing" xmlns:w10="urn:schemas-microsoft-com:office:word" xmlns:w="http://schemas.openxmlformats.org/wordprocessingml/2006/main" xmlns:w14="http://schemas.microsoft.com/office/word/2010/wordml" xmlns:w15="http://schemas.microsoft.com/office/word/2012/wordml" xmlns:w16se="http://schemas.microsoft.com/office/word/2015/wordml/symex" xmlns:wpg="http://schemas.microsoft.com/office/word/2010/wordprocessingGroup" xmlns:wpi="http://schemas.microsoft.com/office/word/2010/wordprocessingInk" xmlns:wne="http://schemas.microsoft.com/office/word/2006/wordml" xmlns:wps="http://schemas.microsoft.com/office/word/2010/wordprocessingShape" mc:Ignorable="w14 w15 w16se wp14">
+<w:numbering xmlns:wpc="http://schemas.microsoft.com/office/word/2010/wordprocessingCanvas" xmlns:cx="http://schemas.microsoft.com/office/drawing/2014/chartex" xmlns:cx1="http://schemas.microsoft.com/office/drawing/2015/9/8/chartex" xmlns:cx2="http://schemas.microsoft.com/office/drawing/2015/10/21/chartex" xmlns:mc="http://schemas.openxmlformats.org/markup-compatibility/2006" xmlns:o="urn:schemas-microsoft-com:office:office" xmlns:r="http://schemas.openxmlformats.org/officeDocument/2006/relationships" xmlns:m="http://schemas.openxmlformats.org/officeDocument/2006/math" xmlns:v="urn:schemas-microsoft-com:vml" xmlns:wp14="http://schemas.microsoft.com/office/word/2010/wordprocessingDrawing" xmlns:wp="http://schemas.openxmlformats.org/drawingml/2006/wordprocessingDrawing" xmlns:w10="urn:schemas-microsoft-com:office:word" xmlns:w="http://schemas.openxmlformats.org/wordprocessingml/2006/main" xmlns:w14="http://schemas.microsoft.com/office/word/2010/wordml" xmlns:w15="http://schemas.microsoft.com/office/word/2012/wordml" xmlns:w16se="http://schemas.microsoft.com/office/word/2015/wordml/symex" xmlns:wpg="http://schemas.microsoft.com/office/word/2010/wordprocessingGroup" xmlns:wpi="http://schemas.microsoft.com/office/word/2010/wordprocessingInk" xmlns:wne="http://schemas.microsoft.com/office/word/2006/wordml" xmlns:wps="http://schemas.microsoft.com/office/word/2010/wordprocessingShape" mc:Ignorable="w14 w15 w16se wp14">
   <w:abstractNum w:abstractNumId="0" w15:restartNumberingAfterBreak="0">
     <w:nsid w:val="01B124A2"/>
     <w:multiLevelType w:val="hybridMultilevel"/>
@@ -1363,7 +1588,7 @@
       </w:pPr>
     </w:pPrDefault>
   </w:docDefaults>
-  <w:latentStyles w:defLockedState="0" w:defUIPriority="99" w:defSemiHidden="0" w:defUnhideWhenUsed="0" w:defQFormat="0" w:count="371">
+  <w:latentStyles w:defLockedState="0" w:defUIPriority="99" w:defSemiHidden="0" w:defUnhideWhenUsed="0" w:defQFormat="0" w:count="372">
     <w:lsdException w:name="Normal" w:uiPriority="0" w:qFormat="1"/>
     <w:lsdException w:name="heading 1" w:uiPriority="9" w:qFormat="1"/>
     <w:lsdException w:name="heading 2" w:semiHidden="1" w:uiPriority="9" w:unhideWhenUsed="1" w:qFormat="1"/>
@@ -1735,6 +1960,7 @@
     <w:lsdException w:name="List Table 5 Dark Accent 6" w:uiPriority="50"/>
     <w:lsdException w:name="List Table 6 Colorful Accent 6" w:uiPriority="51"/>
     <w:lsdException w:name="List Table 7 Colorful Accent 6" w:uiPriority="52"/>
+    <w:lsdException w:name="Mention" w:semiHidden="1" w:unhideWhenUsed="1"/>
   </w:latentStyles>
   <w:style w:type="paragraph" w:default="1" w:styleId="Normal">
     <w:name w:val="Normal"/>

</xml_diff>